<commit_message>
agregar api week 3
</commit_message>
<xml_diff>
--- a/notes.docx
+++ b/notes.docx
@@ -225,7 +225,6 @@
           <w:u w:val="single"/>
         </w:rPr>
       </w:pPr>
-      <w:proofErr w:type="spellStart"/>
       <w:r>
         <w:rPr>
           <w:u w:val="single"/>
@@ -233,7 +232,6 @@
         <w:lastRenderedPageBreak/>
         <w:t>Favicon</w:t>
       </w:r>
-      <w:proofErr w:type="spellEnd"/>
     </w:p>
     <w:p>
       <w:pPr>
@@ -350,47 +348,11 @@
           <w:u w:val="single"/>
         </w:rPr>
       </w:pPr>
-      <w:proofErr w:type="spellStart"/>
-      <w:r>
-        <w:rPr>
-          <w:u w:val="single"/>
-        </w:rPr>
-        <w:t>Example</w:t>
-      </w:r>
-      <w:proofErr w:type="spellEnd"/>
-      <w:r>
-        <w:rPr>
-          <w:u w:val="single"/>
-        </w:rPr>
-        <w:t xml:space="preserve"> </w:t>
-      </w:r>
-      <w:proofErr w:type="spellStart"/>
-      <w:r>
-        <w:rPr>
-          <w:u w:val="single"/>
-        </w:rPr>
-        <w:t>of</w:t>
-      </w:r>
-      <w:proofErr w:type="spellEnd"/>
-      <w:r>
-        <w:rPr>
-          <w:u w:val="single"/>
-        </w:rPr>
-        <w:t xml:space="preserve"> </w:t>
-      </w:r>
-      <w:proofErr w:type="spellStart"/>
-      <w:r>
-        <w:rPr>
-          <w:u w:val="single"/>
-        </w:rPr>
-        <w:t>apple</w:t>
-      </w:r>
-      <w:proofErr w:type="spellEnd"/>
-      <w:r>
-        <w:rPr>
-          <w:u w:val="single"/>
-        </w:rPr>
-        <w:t xml:space="preserve"> </w:t>
+      <w:r>
+        <w:rPr>
+          <w:u w:val="single"/>
+        </w:rPr>
+        <w:t xml:space="preserve">Example of apple </w:t>
       </w:r>
     </w:p>
     <w:p>
@@ -676,54 +638,22 @@
           <w:u w:val="single"/>
           <w:lang w:val="en-US"/>
         </w:rPr>
-        <w:t xml:space="preserve">  "</w:t>
-      </w:r>
-      <w:proofErr w:type="spellStart"/>
-      <w:r>
-        <w:rPr>
-          <w:u w:val="single"/>
-          <w:lang w:val="en-US"/>
-        </w:rPr>
-        <w:t>firstName</w:t>
-      </w:r>
-      <w:proofErr w:type="spellEnd"/>
-      <w:r>
-        <w:rPr>
-          <w:u w:val="single"/>
-          <w:lang w:val="en-US"/>
-        </w:rPr>
-        <w:t>": "John",</w:t>
-      </w:r>
-    </w:p>
-    <w:p>
-      <w:pPr>
-        <w:rPr>
-          <w:u w:val="single"/>
-          <w:lang w:val="en-US"/>
-        </w:rPr>
-      </w:pPr>
-      <w:r>
-        <w:rPr>
-          <w:u w:val="single"/>
-          <w:lang w:val="en-US"/>
-        </w:rPr>
-        <w:t xml:space="preserve">  "</w:t>
-      </w:r>
-      <w:proofErr w:type="spellStart"/>
-      <w:r>
-        <w:rPr>
-          <w:u w:val="single"/>
-          <w:lang w:val="en-US"/>
-        </w:rPr>
-        <w:t>lastName</w:t>
-      </w:r>
-      <w:proofErr w:type="spellEnd"/>
-      <w:r>
-        <w:rPr>
-          <w:u w:val="single"/>
-          <w:lang w:val="en-US"/>
-        </w:rPr>
-        <w:t>": "Taylor",</w:t>
+        <w:t xml:space="preserve">  "firstName": "John",</w:t>
+      </w:r>
+    </w:p>
+    <w:p>
+      <w:pPr>
+        <w:rPr>
+          <w:u w:val="single"/>
+          <w:lang w:val="en-US"/>
+        </w:rPr>
+      </w:pPr>
+      <w:r>
+        <w:rPr>
+          <w:u w:val="single"/>
+          <w:lang w:val="en-US"/>
+        </w:rPr>
+        <w:t xml:space="preserve">  "lastName": "Taylor",</w:t>
       </w:r>
     </w:p>
     <w:p>
@@ -743,21 +673,7 @@
         <w:rPr>
           <w:u w:val="single"/>
         </w:rPr>
-        <w:t>"</w:t>
-      </w:r>
-      <w:proofErr w:type="spellStart"/>
-      <w:r>
-        <w:rPr>
-          <w:u w:val="single"/>
-        </w:rPr>
-        <w:t>age</w:t>
-      </w:r>
-      <w:proofErr w:type="spellEnd"/>
-      <w:r>
-        <w:rPr>
-          <w:u w:val="single"/>
-        </w:rPr>
-        <w:t>": 34</w:t>
+        <w:t>"age": 34</w:t>
       </w:r>
     </w:p>
     <w:p>
@@ -833,46 +749,14 @@
           <w:u w:val="single"/>
           <w:lang w:val="en-US"/>
         </w:rPr>
-        <w:t xml:space="preserve">Another example with a </w:t>
-      </w:r>
-      <w:proofErr w:type="spellStart"/>
-      <w:r>
-        <w:rPr>
-          <w:u w:val="single"/>
-          <w:lang w:val="en-US"/>
-        </w:rPr>
-        <w:t>j</w:t>
-      </w:r>
-      <w:r>
-        <w:rPr>
-          <w:u w:val="single"/>
-          <w:lang w:val="en-US"/>
-        </w:rPr>
-        <w:t>son</w:t>
-      </w:r>
-      <w:proofErr w:type="spellEnd"/>
-      <w:r>
-        <w:rPr>
-          <w:u w:val="single"/>
-          <w:lang w:val="en-US"/>
-        </w:rPr>
-        <w:t xml:space="preserve"> with </w:t>
-      </w:r>
-      <w:proofErr w:type="gramStart"/>
-      <w:r>
-        <w:rPr>
-          <w:u w:val="single"/>
-          <w:lang w:val="en-US"/>
-        </w:rPr>
-        <w:t>an</w:t>
-      </w:r>
-      <w:proofErr w:type="gramEnd"/>
-      <w:r>
-        <w:rPr>
-          <w:u w:val="single"/>
-          <w:lang w:val="en-US"/>
-        </w:rPr>
-        <w:t xml:space="preserve"> different object </w:t>
+        <w:t>Another example with a j</w:t>
+      </w:r>
+      <w:r>
+        <w:rPr>
+          <w:u w:val="single"/>
+          <w:lang w:val="en-US"/>
+        </w:rPr>
+        <w:t xml:space="preserve">son with an different object </w:t>
       </w:r>
     </w:p>
     <w:p>
@@ -941,7 +825,6 @@
           <w:u w:val="single"/>
         </w:rPr>
       </w:pPr>
-      <w:proofErr w:type="spellStart"/>
       <w:r>
         <w:rPr>
           <w:b/>
@@ -949,76 +832,27 @@
           <w:u w:val="single"/>
         </w:rPr>
         <w:lastRenderedPageBreak/>
-        <w:t>Async</w:t>
-      </w:r>
-      <w:proofErr w:type="spellEnd"/>
-      <w:r>
-        <w:rPr>
-          <w:b/>
-          <w:bCs/>
-          <w:u w:val="single"/>
-        </w:rPr>
-        <w:t>/</w:t>
-      </w:r>
-      <w:proofErr w:type="spellStart"/>
-      <w:r>
-        <w:rPr>
-          <w:b/>
-          <w:bCs/>
-          <w:u w:val="single"/>
-        </w:rPr>
-        <w:t>wait</w:t>
-      </w:r>
-      <w:proofErr w:type="spellEnd"/>
-      <w:r>
-        <w:rPr>
-          <w:b/>
-          <w:bCs/>
-          <w:u w:val="single"/>
-        </w:rPr>
-        <w:t xml:space="preserve"> </w:t>
-      </w:r>
-    </w:p>
-    <w:p>
-      <w:pPr>
-        <w:rPr>
-          <w:u w:val="single"/>
-        </w:rPr>
-      </w:pPr>
-    </w:p>
-    <w:p>
-      <w:pPr>
-        <w:rPr>
-          <w:u w:val="single"/>
-        </w:rPr>
-      </w:pPr>
-      <w:proofErr w:type="spellStart"/>
-      <w:r>
-        <w:rPr>
-          <w:u w:val="single"/>
-        </w:rPr>
-        <w:t>async</w:t>
-      </w:r>
-      <w:proofErr w:type="spellEnd"/>
-      <w:r>
-        <w:rPr>
-          <w:u w:val="single"/>
-        </w:rPr>
-        <w:t xml:space="preserve"> y </w:t>
-      </w:r>
-      <w:proofErr w:type="spellStart"/>
-      <w:r>
-        <w:rPr>
-          <w:u w:val="single"/>
-        </w:rPr>
-        <w:t>await</w:t>
-      </w:r>
-      <w:proofErr w:type="spellEnd"/>
-      <w:r>
-        <w:rPr>
-          <w:u w:val="single"/>
-        </w:rPr>
-        <w:t xml:space="preserve"> son </w:t>
+        <w:t xml:space="preserve">Async/wait </w:t>
+      </w:r>
+    </w:p>
+    <w:p>
+      <w:pPr>
+        <w:rPr>
+          <w:u w:val="single"/>
+        </w:rPr>
+      </w:pPr>
+    </w:p>
+    <w:p>
+      <w:pPr>
+        <w:rPr>
+          <w:u w:val="single"/>
+        </w:rPr>
+      </w:pPr>
+      <w:r>
+        <w:rPr>
+          <w:u w:val="single"/>
+        </w:rPr>
+        <w:t xml:space="preserve">async y await son </w:t>
       </w:r>
       <w:r>
         <w:rPr>
@@ -1086,19 +920,11 @@
           <w:u w:val="single"/>
         </w:rPr>
       </w:pPr>
-      <w:proofErr w:type="spellStart"/>
-      <w:r>
-        <w:rPr>
-          <w:u w:val="single"/>
-        </w:rPr>
-        <w:t>async</w:t>
-      </w:r>
-      <w:proofErr w:type="spellEnd"/>
-      <w:r>
-        <w:rPr>
-          <w:u w:val="single"/>
-        </w:rPr>
-        <w:t xml:space="preserve"> se coloca </w:t>
+      <w:r>
+        <w:rPr>
+          <w:u w:val="single"/>
+        </w:rPr>
+        <w:t xml:space="preserve">async se coloca </w:t>
       </w:r>
       <w:r>
         <w:rPr>
@@ -1139,38 +965,20 @@
           <w:u w:val="single"/>
         </w:rPr>
       </w:pPr>
-      <w:proofErr w:type="spellStart"/>
-      <w:r>
-        <w:rPr>
-          <w:u w:val="single"/>
-        </w:rPr>
-        <w:t>await</w:t>
-      </w:r>
-      <w:proofErr w:type="spellEnd"/>
-      <w:r>
-        <w:rPr>
-          <w:u w:val="single"/>
-        </w:rPr>
-        <w:t xml:space="preserve"> se usa </w:t>
-      </w:r>
-      <w:r>
-        <w:rPr>
-          <w:b/>
-          <w:bCs/>
-          <w:u w:val="single"/>
-        </w:rPr>
-        <w:t xml:space="preserve">dentro de funciones </w:t>
-      </w:r>
-      <w:proofErr w:type="spellStart"/>
-      <w:r>
-        <w:rPr>
-          <w:b/>
-          <w:bCs/>
-          <w:u w:val="single"/>
-        </w:rPr>
-        <w:t>async</w:t>
-      </w:r>
-      <w:proofErr w:type="spellEnd"/>
+      <w:r>
+        <w:rPr>
+          <w:u w:val="single"/>
+        </w:rPr>
+        <w:t xml:space="preserve">await se usa </w:t>
+      </w:r>
+      <w:r>
+        <w:rPr>
+          <w:b/>
+          <w:bCs/>
+          <w:u w:val="single"/>
+        </w:rPr>
+        <w:t>dentro de funciones async</w:t>
+      </w:r>
       <w:r>
         <w:rPr>
           <w:u w:val="single"/>
@@ -1196,67 +1004,42 @@
       <w:pPr>
         <w:rPr>
           <w:u w:val="single"/>
-        </w:rPr>
-      </w:pPr>
-      <w:proofErr w:type="spellStart"/>
-      <w:r>
-        <w:rPr>
-          <w:u w:val="single"/>
-        </w:rPr>
-        <w:t>Examples</w:t>
-      </w:r>
-      <w:proofErr w:type="spellEnd"/>
-      <w:r>
-        <w:rPr>
-          <w:u w:val="single"/>
-        </w:rPr>
-        <w:t xml:space="preserve"> </w:t>
-      </w:r>
-    </w:p>
-    <w:p>
-      <w:pPr>
-        <w:rPr>
-          <w:u w:val="single"/>
-        </w:rPr>
-      </w:pPr>
-    </w:p>
-    <w:p>
-      <w:pPr>
-        <w:rPr>
-          <w:b/>
-          <w:bCs/>
-          <w:u w:val="single"/>
-          <w:lang w:val="en-US"/>
-        </w:rPr>
-      </w:pPr>
-      <w:r>
-        <w:rPr>
-          <w:b/>
-          <w:bCs/>
-          <w:u w:val="single"/>
-          <w:lang w:val="en-US"/>
-        </w:rPr>
-        <w:t xml:space="preserve">const </w:t>
-      </w:r>
-      <w:proofErr w:type="spellStart"/>
-      <w:r>
-        <w:rPr>
-          <w:b/>
-          <w:bCs/>
-          <w:u w:val="single"/>
-          <w:lang w:val="en-US"/>
-        </w:rPr>
-        <w:t>fetchData</w:t>
-      </w:r>
-      <w:proofErr w:type="spellEnd"/>
-      <w:r>
-        <w:rPr>
-          <w:b/>
-          <w:bCs/>
-          <w:u w:val="single"/>
-          <w:lang w:val="en-US"/>
-        </w:rPr>
-        <w:t xml:space="preserve"> = async () =&gt; {</w:t>
+          <w:lang w:val="en-US"/>
+        </w:rPr>
+      </w:pPr>
+      <w:r>
+        <w:rPr>
+          <w:u w:val="single"/>
+          <w:lang w:val="en-US"/>
+        </w:rPr>
+        <w:t xml:space="preserve">Examples </w:t>
+      </w:r>
+    </w:p>
+    <w:p>
+      <w:pPr>
+        <w:rPr>
+          <w:u w:val="single"/>
+          <w:lang w:val="en-US"/>
+        </w:rPr>
+      </w:pPr>
+    </w:p>
+    <w:p>
+      <w:pPr>
+        <w:rPr>
+          <w:b/>
+          <w:bCs/>
+          <w:u w:val="single"/>
+          <w:lang w:val="en-US"/>
+        </w:rPr>
+      </w:pPr>
+      <w:r>
+        <w:rPr>
+          <w:b/>
+          <w:bCs/>
+          <w:u w:val="single"/>
+          <w:lang w:val="en-US"/>
+        </w:rPr>
+        <w:t>const fetchData = async () =&gt; {</w:t>
       </w:r>
     </w:p>
     <w:p>
@@ -1313,29 +1096,7 @@
           <w:u w:val="single"/>
           <w:lang w:val="en-US"/>
         </w:rPr>
-        <w:t xml:space="preserve">    const data = await </w:t>
-      </w:r>
-      <w:proofErr w:type="spellStart"/>
-      <w:proofErr w:type="gramStart"/>
-      <w:r>
-        <w:rPr>
-          <w:b/>
-          <w:bCs/>
-          <w:u w:val="single"/>
-          <w:lang w:val="en-US"/>
-        </w:rPr>
-        <w:t>response.json</w:t>
-      </w:r>
-      <w:proofErr w:type="spellEnd"/>
-      <w:proofErr w:type="gramEnd"/>
-      <w:r>
-        <w:rPr>
-          <w:b/>
-          <w:bCs/>
-          <w:u w:val="single"/>
-          <w:lang w:val="en-US"/>
-        </w:rPr>
-        <w:t>(); // Wait for the response to be converted to JSON</w:t>
+        <w:t xml:space="preserve">    const data = await response.json(); // Wait for the response to be converted to JSON</w:t>
       </w:r>
     </w:p>
     <w:p>
@@ -1373,67 +1134,35 @@
           <w:u w:val="single"/>
           <w:lang w:val="en-US"/>
         </w:rPr>
-        <w:t xml:space="preserve">  } catch (</w:t>
-      </w:r>
-      <w:proofErr w:type="gramStart"/>
-      <w:r>
-        <w:rPr>
-          <w:b/>
-          <w:bCs/>
-          <w:u w:val="single"/>
-          <w:lang w:val="en-US"/>
-        </w:rPr>
-        <w:t>error) {</w:t>
-      </w:r>
-      <w:proofErr w:type="gramEnd"/>
-    </w:p>
-    <w:p>
-      <w:pPr>
-        <w:rPr>
-          <w:b/>
-          <w:bCs/>
-          <w:u w:val="single"/>
-          <w:lang w:val="en-US"/>
-        </w:rPr>
-      </w:pPr>
-      <w:r>
-        <w:rPr>
-          <w:b/>
-          <w:bCs/>
-          <w:u w:val="single"/>
-          <w:lang w:val="en-US"/>
-        </w:rPr>
-        <w:t xml:space="preserve">    </w:t>
-      </w:r>
-      <w:proofErr w:type="spellStart"/>
-      <w:proofErr w:type="gramStart"/>
-      <w:r>
-        <w:rPr>
-          <w:b/>
-          <w:bCs/>
-          <w:u w:val="single"/>
-          <w:lang w:val="en-US"/>
-        </w:rPr>
-        <w:t>console.error</w:t>
-      </w:r>
-      <w:proofErr w:type="spellEnd"/>
-      <w:proofErr w:type="gramEnd"/>
-      <w:r>
-        <w:rPr>
-          <w:b/>
-          <w:bCs/>
-          <w:u w:val="single"/>
-          <w:lang w:val="en-US"/>
-        </w:rPr>
-        <w:t>("Error fetching data:", error); // Handle any errors</w:t>
-      </w:r>
-    </w:p>
-    <w:p>
-      <w:pPr>
-        <w:rPr>
-          <w:b/>
-          <w:bCs/>
-          <w:u w:val="single"/>
+        <w:t xml:space="preserve">  } catch (error) {</w:t>
+      </w:r>
+    </w:p>
+    <w:p>
+      <w:pPr>
+        <w:rPr>
+          <w:b/>
+          <w:bCs/>
+          <w:u w:val="single"/>
+          <w:lang w:val="en-US"/>
+        </w:rPr>
+      </w:pPr>
+      <w:r>
+        <w:rPr>
+          <w:b/>
+          <w:bCs/>
+          <w:u w:val="single"/>
+          <w:lang w:val="en-US"/>
+        </w:rPr>
+        <w:t xml:space="preserve">    console.error("Error fetching data:", error); // Handle any errors</w:t>
+      </w:r>
+    </w:p>
+    <w:p>
+      <w:pPr>
+        <w:rPr>
+          <w:b/>
+          <w:bCs/>
+          <w:u w:val="single"/>
+          <w:lang w:val="en-US"/>
         </w:rPr>
       </w:pPr>
       <w:r>
@@ -1450,6 +1179,7 @@
           <w:b/>
           <w:bCs/>
           <w:u w:val="single"/>
+          <w:lang w:val="en-US"/>
         </w:rPr>
         <w:t>}</w:t>
       </w:r>
@@ -1460,13 +1190,15 @@
           <w:b/>
           <w:bCs/>
           <w:u w:val="single"/>
-        </w:rPr>
-      </w:pPr>
-      <w:r>
-        <w:rPr>
-          <w:b/>
-          <w:bCs/>
-          <w:u w:val="single"/>
+          <w:lang w:val="en-US"/>
+        </w:rPr>
+      </w:pPr>
+      <w:r>
+        <w:rPr>
+          <w:b/>
+          <w:bCs/>
+          <w:u w:val="single"/>
+          <w:lang w:val="en-US"/>
         </w:rPr>
         <w:t>};</w:t>
       </w:r>
@@ -1477,148 +1209,103 @@
           <w:b/>
           <w:bCs/>
           <w:u w:val="single"/>
-        </w:rPr>
-      </w:pPr>
-    </w:p>
-    <w:p>
-      <w:pPr>
-        <w:rPr>
-          <w:b/>
-          <w:bCs/>
-          <w:u w:val="single"/>
-        </w:rPr>
-      </w:pPr>
-    </w:p>
-    <w:p>
-      <w:pPr>
-        <w:rPr>
-          <w:b/>
-          <w:bCs/>
-          <w:u w:val="single"/>
-        </w:rPr>
-      </w:pPr>
-    </w:p>
-    <w:p>
-      <w:pPr>
-        <w:rPr>
-          <w:b/>
-          <w:bCs/>
-          <w:u w:val="single"/>
-        </w:rPr>
-      </w:pPr>
-    </w:p>
-    <w:p>
-      <w:pPr>
-        <w:rPr>
-          <w:b/>
-          <w:bCs/>
-          <w:u w:val="single"/>
-        </w:rPr>
-      </w:pPr>
-    </w:p>
-    <w:p>
-      <w:pPr>
-        <w:rPr>
-          <w:b/>
-          <w:bCs/>
-        </w:rPr>
-      </w:pPr>
-      <w:proofErr w:type="spellStart"/>
-      <w:r>
-        <w:rPr>
-          <w:b/>
-          <w:bCs/>
+          <w:lang w:val="en-US"/>
+        </w:rPr>
+      </w:pPr>
+    </w:p>
+    <w:p>
+      <w:pPr>
+        <w:rPr>
+          <w:b/>
+          <w:bCs/>
+          <w:u w:val="single"/>
+          <w:lang w:val="en-US"/>
+        </w:rPr>
+      </w:pPr>
+    </w:p>
+    <w:p>
+      <w:pPr>
+        <w:rPr>
+          <w:b/>
+          <w:bCs/>
+          <w:u w:val="single"/>
+          <w:lang w:val="en-US"/>
+        </w:rPr>
+      </w:pPr>
+    </w:p>
+    <w:p>
+      <w:pPr>
+        <w:rPr>
+          <w:b/>
+          <w:bCs/>
+          <w:u w:val="single"/>
+          <w:lang w:val="en-US"/>
+        </w:rPr>
+      </w:pPr>
+    </w:p>
+    <w:p>
+      <w:pPr>
+        <w:rPr>
+          <w:b/>
+          <w:bCs/>
+          <w:u w:val="single"/>
+          <w:lang w:val="en-US"/>
+        </w:rPr>
+      </w:pPr>
+    </w:p>
+    <w:p>
+      <w:pPr>
+        <w:rPr>
+          <w:b/>
+          <w:bCs/>
+          <w:lang w:val="en-US"/>
+        </w:rPr>
+      </w:pPr>
+      <w:r>
+        <w:rPr>
+          <w:b/>
+          <w:bCs/>
+          <w:lang w:val="en-US"/>
         </w:rPr>
         <w:lastRenderedPageBreak/>
-        <w:t>The</w:t>
-      </w:r>
-      <w:proofErr w:type="spellEnd"/>
-      <w:r>
-        <w:rPr>
-          <w:b/>
-          <w:bCs/>
-        </w:rPr>
-        <w:t xml:space="preserve"> </w:t>
-      </w:r>
-      <w:proofErr w:type="spellStart"/>
-      <w:r>
-        <w:rPr>
-          <w:b/>
-          <w:bCs/>
-        </w:rPr>
-        <w:t>fetch</w:t>
-      </w:r>
-      <w:proofErr w:type="spellEnd"/>
-      <w:r>
-        <w:rPr>
-          <w:b/>
-          <w:bCs/>
-        </w:rPr>
-        <w:t xml:space="preserve"> api</w:t>
-      </w:r>
-    </w:p>
-    <w:p>
-      <w:pPr>
-        <w:rPr>
-          <w:lang w:val="en-US"/>
-        </w:rPr>
-      </w:pPr>
-      <w:r>
-        <w:rPr>
-          <w:lang w:val="en-US"/>
-        </w:rPr>
-        <w:t>The </w:t>
-      </w:r>
-      <w:proofErr w:type="gramStart"/>
-      <w:r>
-        <w:rPr>
-          <w:lang w:val="en-US"/>
-        </w:rPr>
-        <w:t>fetch(</w:t>
-      </w:r>
-      <w:proofErr w:type="gramEnd"/>
-      <w:r>
-        <w:rPr>
-          <w:lang w:val="en-US"/>
-        </w:rPr>
-        <w:t>) method takes one mandatory argument, the URL of the resource you want to fetch. This is often called the "endpoint". It can also take an optional second argument, which is an object that contains any custom settings you want to apply to the request such as the method (POST, GET, DELETE), headers, credentials and more.</w:t>
-      </w:r>
-    </w:p>
-    <w:p>
-      <w:pPr>
-        <w:rPr>
-          <w:lang w:val="en-US"/>
-        </w:rPr>
-      </w:pPr>
-      <w:r>
-        <w:rPr>
-          <w:lang w:val="en-US"/>
-        </w:rPr>
-        <w:t xml:space="preserve">Example of how to use the fetch </w:t>
-      </w:r>
-      <w:proofErr w:type="spellStart"/>
-      <w:r>
-        <w:rPr>
-          <w:lang w:val="en-US"/>
-        </w:rPr>
-        <w:t>metod</w:t>
-      </w:r>
-      <w:proofErr w:type="spellEnd"/>
-      <w:r>
-        <w:rPr>
-          <w:lang w:val="en-US"/>
-        </w:rPr>
-        <w:t xml:space="preserve"> and the async and the fetch </w:t>
-      </w:r>
-    </w:p>
-    <w:p>
-      <w:pPr>
-        <w:rPr>
-          <w:lang w:val="en-US"/>
-        </w:rPr>
-      </w:pPr>
-      <w:r>
-        <w:rPr>
+        <w:t>The fetch api</w:t>
+      </w:r>
+    </w:p>
+    <w:p>
+      <w:pPr>
+        <w:rPr>
+          <w:lang w:val="en-US"/>
+        </w:rPr>
+      </w:pPr>
+      <w:r>
+        <w:rPr>
+          <w:lang w:val="en-US"/>
+        </w:rPr>
+        <w:t>The fetch() method takes one mandatory argument, the URL of the resource you want to fetch. This is often called the "endpoint". It can also take an optional second argument, which is an object that contains any custom settings you want to apply to the request such as the method (POST, GET, DELETE), headers, credentials and more.</w:t>
+      </w:r>
+    </w:p>
+    <w:p>
+      <w:pPr>
+        <w:rPr>
+          <w:lang w:val="en-US"/>
+        </w:rPr>
+      </w:pPr>
+      <w:r>
+        <w:rPr>
+          <w:lang w:val="en-US"/>
+        </w:rPr>
+        <w:t xml:space="preserve">Example of how to use the fetch metod and the async and the fetch </w:t>
+      </w:r>
+    </w:p>
+    <w:p>
+      <w:pPr>
+        <w:rPr>
+          <w:lang w:val="en-US"/>
+        </w:rPr>
+      </w:pPr>
+      <w:r>
+        <w:rPr>
+          <w:noProof/>
           <w:lang w:val="en-US"/>
         </w:rPr>
         <w:drawing>
@@ -1665,6 +1352,592 @@
         </w:rPr>
       </w:pPr>
     </w:p>
+    <w:p>
+      <w:pPr>
+        <w:rPr>
+          <w:b/>
+          <w:bCs/>
+          <w:lang w:val="en-US"/>
+        </w:rPr>
+      </w:pPr>
+      <w:r>
+        <w:rPr>
+          <w:b/>
+          <w:bCs/>
+          <w:color w:val="EE0000"/>
+          <w:lang w:val="en-US"/>
+        </w:rPr>
+        <w:t>Web accessibility</w:t>
+      </w:r>
+    </w:p>
+    <w:p>
+      <w:pPr>
+        <w:rPr>
+          <w:color w:val="000000" w:themeColor="text1"/>
+          <w:lang w:val="en-US"/>
+        </w:rPr>
+      </w:pPr>
+    </w:p>
+    <w:p>
+      <w:pPr>
+        <w:rPr>
+          <w:b/>
+          <w:bCs/>
+          <w:lang w:val="en-US"/>
+        </w:rPr>
+      </w:pPr>
+      <w:r>
+        <w:rPr>
+          <w:b/>
+          <w:bCs/>
+          <w:lang w:val="en-US"/>
+        </w:rPr>
+        <w:t>Web accessibility is the practice of making websites usable by people of all abilities, for example, including those that have difficulty viewing a traditional screen or using a mouse. This learning activity focuses on the basics of web accessibility and the tools that are available to help create accessible websites.</w:t>
+      </w:r>
+    </w:p>
+    <w:p>
+      <w:pPr>
+        <w:pStyle w:val="Prrafodelista"/>
+        <w:numPr>
+          <w:ilvl w:val="0"/>
+          <w:numId w:val="5"/>
+        </w:numPr>
+        <w:rPr>
+          <w:b/>
+          <w:bCs/>
+          <w:lang w:val="en-US"/>
+        </w:rPr>
+      </w:pPr>
+      <w:r>
+        <w:rPr>
+          <w:b/>
+          <w:bCs/>
+          <w:lang w:val="en-US"/>
+        </w:rPr>
+        <w:t>Background and foreground colors have a sufficient contrast ratio.</w:t>
+      </w:r>
+    </w:p>
+    <w:p>
+      <w:pPr>
+        <w:pStyle w:val="Prrafodelista"/>
+        <w:numPr>
+          <w:ilvl w:val="0"/>
+          <w:numId w:val="5"/>
+        </w:numPr>
+        <w:rPr>
+          <w:b/>
+          <w:bCs/>
+          <w:lang w:val="en-US"/>
+        </w:rPr>
+      </w:pPr>
+      <w:r>
+        <w:rPr>
+          <w:b/>
+          <w:bCs/>
+          <w:lang w:val="en-US"/>
+        </w:rPr>
+        <w:t>All images &lt;img&gt; have alt attribute content that accurately describes the image's purpose.</w:t>
+      </w:r>
+    </w:p>
+    <w:p>
+      <w:pPr>
+        <w:pStyle w:val="Prrafodelista"/>
+        <w:numPr>
+          <w:ilvl w:val="0"/>
+          <w:numId w:val="5"/>
+        </w:numPr>
+        <w:rPr>
+          <w:b/>
+          <w:bCs/>
+          <w:lang w:val="en-US"/>
+        </w:rPr>
+      </w:pPr>
+      <w:r>
+        <w:rPr>
+          <w:b/>
+          <w:bCs/>
+          <w:lang w:val="en-US"/>
+        </w:rPr>
+        <w:t>Heading elements (h1, h2, h3, etc.) are in sequentially-descending order.</w:t>
+      </w:r>
+    </w:p>
+    <w:p>
+      <w:pPr>
+        <w:pStyle w:val="Prrafodelista"/>
+        <w:numPr>
+          <w:ilvl w:val="0"/>
+          <w:numId w:val="5"/>
+        </w:numPr>
+        <w:rPr>
+          <w:b/>
+          <w:bCs/>
+          <w:lang w:val="en-US"/>
+        </w:rPr>
+      </w:pPr>
+      <w:r>
+        <w:rPr>
+          <w:b/>
+          <w:bCs/>
+          <w:lang w:val="en-US"/>
+        </w:rPr>
+        <w:t>All interactive controls are keyboard focusable.</w:t>
+      </w:r>
+    </w:p>
+    <w:p>
+      <w:pPr>
+        <w:pStyle w:val="Prrafodelista"/>
+        <w:numPr>
+          <w:ilvl w:val="0"/>
+          <w:numId w:val="5"/>
+        </w:numPr>
+        <w:rPr>
+          <w:b/>
+          <w:bCs/>
+          <w:lang w:val="en-US"/>
+        </w:rPr>
+      </w:pPr>
+      <w:r>
+        <w:rPr>
+          <w:b/>
+          <w:bCs/>
+          <w:lang w:val="en-US"/>
+        </w:rPr>
+        <w:t>The document has a logical tab order.</w:t>
+      </w:r>
+    </w:p>
+    <w:p>
+      <w:pPr>
+        <w:pStyle w:val="Prrafodelista"/>
+        <w:numPr>
+          <w:ilvl w:val="0"/>
+          <w:numId w:val="5"/>
+        </w:numPr>
+        <w:rPr>
+          <w:b/>
+          <w:bCs/>
+          <w:lang w:val="en-US"/>
+        </w:rPr>
+      </w:pPr>
+      <w:r>
+        <w:rPr>
+          <w:b/>
+          <w:bCs/>
+          <w:lang w:val="en-US"/>
+        </w:rPr>
+        <w:t>Simple landmark, such as header, aside, footer, nav, main, etc.</w:t>
+      </w:r>
+    </w:p>
+    <w:p>
+      <w:pPr>
+        <w:pStyle w:val="Prrafodelista"/>
+        <w:numPr>
+          <w:ilvl w:val="0"/>
+          <w:numId w:val="5"/>
+        </w:numPr>
+        <w:rPr>
+          <w:b/>
+          <w:bCs/>
+          <w:lang w:val="en-US"/>
+        </w:rPr>
+      </w:pPr>
+      <w:r>
+        <w:rPr>
+          <w:b/>
+          <w:bCs/>
+          <w:lang w:val="en-US"/>
+        </w:rPr>
+        <w:t>Offscreen content is hidden with display: none or aria-hidden=true. </w:t>
+      </w:r>
+    </w:p>
+    <w:p>
+      <w:pPr>
+        <w:pStyle w:val="Prrafodelista"/>
+        <w:numPr>
+          <w:ilvl w:val="0"/>
+          <w:numId w:val="5"/>
+        </w:numPr>
+        <w:rPr>
+          <w:b/>
+          <w:bCs/>
+        </w:rPr>
+      </w:pPr>
+      <w:r>
+        <w:rPr>
+          <w:b/>
+          <w:bCs/>
+        </w:rPr>
+        <w:t>Text is resizable.</w:t>
+      </w:r>
+    </w:p>
+    <w:p>
+      <w:pPr>
+        <w:pStyle w:val="Prrafodelista"/>
+        <w:numPr>
+          <w:ilvl w:val="0"/>
+          <w:numId w:val="5"/>
+        </w:numPr>
+        <w:rPr>
+          <w:b/>
+          <w:bCs/>
+          <w:lang w:val="en-US"/>
+        </w:rPr>
+      </w:pPr>
+      <w:r>
+        <w:rPr>
+          <w:b/>
+          <w:bCs/>
+          <w:lang w:val="en-US"/>
+        </w:rPr>
+        <w:t>Document has a meaningful and relevant title.</w:t>
+      </w:r>
+    </w:p>
+    <w:p>
+      <w:pPr>
+        <w:pStyle w:val="Prrafodelista"/>
+        <w:numPr>
+          <w:ilvl w:val="0"/>
+          <w:numId w:val="5"/>
+        </w:numPr>
+        <w:rPr>
+          <w:b/>
+          <w:bCs/>
+          <w:lang w:val="en-US"/>
+        </w:rPr>
+      </w:pPr>
+      <w:r>
+        <w:rPr>
+          <w:b/>
+          <w:bCs/>
+          <w:lang w:val="en-US"/>
+        </w:rPr>
+        <w:t>Page has a language lang attribute defined in the opening html tag.</w:t>
+      </w:r>
+    </w:p>
+    <w:p>
+      <w:pPr>
+        <w:pStyle w:val="Prrafodelista"/>
+        <w:numPr>
+          <w:ilvl w:val="0"/>
+          <w:numId w:val="5"/>
+        </w:numPr>
+        <w:rPr>
+          <w:b/>
+          <w:bCs/>
+          <w:lang w:val="en-US"/>
+        </w:rPr>
+      </w:pPr>
+      <w:r>
+        <w:rPr>
+          <w:b/>
+          <w:bCs/>
+          <w:lang w:val="en-US"/>
+        </w:rPr>
+        <w:lastRenderedPageBreak/>
+        <w:t>Page has a favicon. The favicon provides a visual representation of the page and helps users quickly identify the page in their browser tabs or bookmarks.</w:t>
+      </w:r>
+    </w:p>
+    <w:p>
+      <w:pPr>
+        <w:pStyle w:val="Prrafodelista"/>
+        <w:numPr>
+          <w:ilvl w:val="0"/>
+          <w:numId w:val="5"/>
+        </w:numPr>
+        <w:rPr>
+          <w:b/>
+          <w:bCs/>
+          <w:lang w:val="en-US"/>
+        </w:rPr>
+      </w:pPr>
+      <w:r>
+        <w:rPr>
+          <w:b/>
+          <w:bCs/>
+          <w:lang w:val="en-US"/>
+        </w:rPr>
+        <w:t>All forms elements have labels that are tied to them</w:t>
+      </w:r>
+    </w:p>
+    <w:p>
+      <w:pPr>
+        <w:pStyle w:val="Prrafodelista"/>
+        <w:numPr>
+          <w:ilvl w:val="0"/>
+          <w:numId w:val="5"/>
+        </w:numPr>
+        <w:rPr>
+          <w:b/>
+          <w:bCs/>
+          <w:lang w:val="en-US"/>
+        </w:rPr>
+      </w:pPr>
+      <w:r>
+        <w:rPr>
+          <w:b/>
+          <w:bCs/>
+          <w:lang w:val="en-US"/>
+        </w:rPr>
+        <w:t>Tables have headers. Most tables that present data should use &lt;th&gt; elements to identify the header cells for assistive technologies users to understand the content of the table.</w:t>
+      </w:r>
+    </w:p>
+    <w:p>
+      <w:pPr>
+        <w:pStyle w:val="Prrafodelista"/>
+        <w:numPr>
+          <w:ilvl w:val="0"/>
+          <w:numId w:val="5"/>
+        </w:numPr>
+        <w:rPr>
+          <w:b/>
+          <w:bCs/>
+          <w:lang w:val="en-US"/>
+        </w:rPr>
+      </w:pPr>
+      <w:r>
+        <w:rPr>
+          <w:b/>
+          <w:bCs/>
+          <w:lang w:val="en-US"/>
+        </w:rPr>
+        <w:t>Video and audio have captions in order to support the text alternative for audio and video content for those users needing it. .</w:t>
+      </w:r>
+    </w:p>
+    <w:p>
+      <w:pPr>
+        <w:rPr>
+          <w:b/>
+          <w:bCs/>
+          <w:lang w:val="en-US"/>
+        </w:rPr>
+      </w:pPr>
+    </w:p>
+    <w:p>
+      <w:pPr>
+        <w:rPr>
+          <w:b/>
+          <w:bCs/>
+          <w:lang w:val="en-US"/>
+        </w:rPr>
+      </w:pPr>
+      <w:r>
+        <w:rPr>
+          <w:b/>
+          <w:bCs/>
+          <w:lang w:val="en-US"/>
+        </w:rPr>
+        <w:t>JavaScript Es Modules</w:t>
+      </w:r>
+    </w:p>
+    <w:p>
+      <w:pPr>
+        <w:rPr>
+          <w:b/>
+          <w:bCs/>
+          <w:lang w:val="en-US"/>
+        </w:rPr>
+      </w:pPr>
+    </w:p>
+    <w:p>
+      <w:pPr>
+        <w:rPr>
+          <w:b/>
+          <w:bCs/>
+          <w:lang w:val="en-US"/>
+        </w:rPr>
+      </w:pPr>
+      <w:r>
+        <w:rPr>
+          <w:b/>
+          <w:bCs/>
+          <w:noProof/>
+          <w:lang w:val="en-US"/>
+        </w:rPr>
+        <w:drawing>
+          <wp:inline distT="0" distB="0" distL="0" distR="0" wp14:anchorId="3E451D29" wp14:editId="0A43E331">
+            <wp:extent cx="5612130" cy="1751965"/>
+            <wp:effectExtent l="0" t="0" r="7620" b="635"/>
+            <wp:docPr id="1091724590" name="Imagen 1" descr="Texto, Aplicación&#10;&#10;El contenido generado por IA puede ser incorrecto."/>
+            <wp:cNvGraphicFramePr>
+              <a:graphicFrameLocks xmlns:a="http://schemas.openxmlformats.org/drawingml/2006/main" noChangeAspect="1"/>
+            </wp:cNvGraphicFramePr>
+            <a:graphic xmlns:a="http://schemas.openxmlformats.org/drawingml/2006/main">
+              <a:graphicData uri="http://schemas.openxmlformats.org/drawingml/2006/picture">
+                <pic:pic xmlns:pic="http://schemas.openxmlformats.org/drawingml/2006/picture">
+                  <pic:nvPicPr>
+                    <pic:cNvPr id="1091724590" name="Imagen 1" descr="Texto, Aplicación&#10;&#10;El contenido generado por IA puede ser incorrecto."/>
+                    <pic:cNvPicPr/>
+                  </pic:nvPicPr>
+                  <pic:blipFill>
+                    <a:blip r:embed="rId16"/>
+                    <a:stretch>
+                      <a:fillRect/>
+                    </a:stretch>
+                  </pic:blipFill>
+                  <pic:spPr>
+                    <a:xfrm>
+                      <a:off x="0" y="0"/>
+                      <a:ext cx="5612130" cy="1751965"/>
+                    </a:xfrm>
+                    <a:prstGeom prst="rect">
+                      <a:avLst/>
+                    </a:prstGeom>
+                  </pic:spPr>
+                </pic:pic>
+              </a:graphicData>
+            </a:graphic>
+          </wp:inline>
+        </w:drawing>
+      </w:r>
+    </w:p>
+    <w:p>
+      <w:pPr>
+        <w:rPr>
+          <w:b/>
+          <w:bCs/>
+          <w:lang w:val="en-US"/>
+        </w:rPr>
+      </w:pPr>
+    </w:p>
+    <w:p>
+      <w:pPr>
+        <w:rPr>
+          <w:b/>
+          <w:bCs/>
+          <w:lang w:val="en-US"/>
+        </w:rPr>
+      </w:pPr>
+      <w:r>
+        <w:rPr>
+          <w:b/>
+          <w:bCs/>
+          <w:noProof/>
+          <w:lang w:val="en-US"/>
+        </w:rPr>
+        <w:drawing>
+          <wp:inline distT="0" distB="0" distL="0" distR="0" wp14:anchorId="2AAD45A2" wp14:editId="56DAB218">
+            <wp:extent cx="4662224" cy="2543175"/>
+            <wp:effectExtent l="0" t="0" r="5080" b="0"/>
+            <wp:docPr id="175678005" name="Imagen 1" descr="Texto&#10;&#10;El contenido generado por IA puede ser incorrecto."/>
+            <wp:cNvGraphicFramePr>
+              <a:graphicFrameLocks xmlns:a="http://schemas.openxmlformats.org/drawingml/2006/main" noChangeAspect="1"/>
+            </wp:cNvGraphicFramePr>
+            <a:graphic xmlns:a="http://schemas.openxmlformats.org/drawingml/2006/main">
+              <a:graphicData uri="http://schemas.openxmlformats.org/drawingml/2006/picture">
+                <pic:pic xmlns:pic="http://schemas.openxmlformats.org/drawingml/2006/picture">
+                  <pic:nvPicPr>
+                    <pic:cNvPr id="175678005" name="Imagen 1" descr="Texto&#10;&#10;El contenido generado por IA puede ser incorrecto."/>
+                    <pic:cNvPicPr/>
+                  </pic:nvPicPr>
+                  <pic:blipFill>
+                    <a:blip r:embed="rId17"/>
+                    <a:stretch>
+                      <a:fillRect/>
+                    </a:stretch>
+                  </pic:blipFill>
+                  <pic:spPr>
+                    <a:xfrm>
+                      <a:off x="0" y="0"/>
+                      <a:ext cx="4662431" cy="2543288"/>
+                    </a:xfrm>
+                    <a:prstGeom prst="rect">
+                      <a:avLst/>
+                    </a:prstGeom>
+                  </pic:spPr>
+                </pic:pic>
+              </a:graphicData>
+            </a:graphic>
+          </wp:inline>
+        </w:drawing>
+      </w:r>
+    </w:p>
+    <w:p>
+      <w:pPr>
+        <w:rPr>
+          <w:b/>
+          <w:bCs/>
+          <w:lang w:val="en-US"/>
+        </w:rPr>
+      </w:pPr>
+    </w:p>
+    <w:p>
+      <w:pPr>
+        <w:rPr>
+          <w:b/>
+          <w:bCs/>
+          <w:lang w:val="en-US"/>
+        </w:rPr>
+      </w:pPr>
+      <w:r>
+        <w:rPr>
+          <w:b/>
+          <w:bCs/>
+          <w:noProof/>
+          <w:lang w:val="en-US"/>
+        </w:rPr>
+        <w:lastRenderedPageBreak/>
+        <w:drawing>
+          <wp:inline distT="0" distB="0" distL="0" distR="0" wp14:anchorId="6FF9EF54" wp14:editId="6F7E346D">
+            <wp:extent cx="5612130" cy="1415415"/>
+            <wp:effectExtent l="0" t="0" r="7620" b="0"/>
+            <wp:docPr id="225968482" name="Imagen 1" descr="Interfaz de usuario gráfica, Texto, Aplicación&#10;&#10;El contenido generado por IA puede ser incorrecto."/>
+            <wp:cNvGraphicFramePr>
+              <a:graphicFrameLocks xmlns:a="http://schemas.openxmlformats.org/drawingml/2006/main" noChangeAspect="1"/>
+            </wp:cNvGraphicFramePr>
+            <a:graphic xmlns:a="http://schemas.openxmlformats.org/drawingml/2006/main">
+              <a:graphicData uri="http://schemas.openxmlformats.org/drawingml/2006/picture">
+                <pic:pic xmlns:pic="http://schemas.openxmlformats.org/drawingml/2006/picture">
+                  <pic:nvPicPr>
+                    <pic:cNvPr id="225968482" name="Imagen 1" descr="Interfaz de usuario gráfica, Texto, Aplicación&#10;&#10;El contenido generado por IA puede ser incorrecto."/>
+                    <pic:cNvPicPr/>
+                  </pic:nvPicPr>
+                  <pic:blipFill>
+                    <a:blip r:embed="rId18"/>
+                    <a:stretch>
+                      <a:fillRect/>
+                    </a:stretch>
+                  </pic:blipFill>
+                  <pic:spPr>
+                    <a:xfrm>
+                      <a:off x="0" y="0"/>
+                      <a:ext cx="5612130" cy="1415415"/>
+                    </a:xfrm>
+                    <a:prstGeom prst="rect">
+                      <a:avLst/>
+                    </a:prstGeom>
+                  </pic:spPr>
+                </pic:pic>
+              </a:graphicData>
+            </a:graphic>
+          </wp:inline>
+        </w:drawing>
+      </w:r>
+    </w:p>
+    <w:p>
+      <w:pPr>
+        <w:rPr>
+          <w:b/>
+          <w:bCs/>
+          <w:lang w:val="en-US"/>
+        </w:rPr>
+      </w:pPr>
+    </w:p>
+    <w:p>
+      <w:pPr>
+        <w:rPr>
+          <w:b/>
+          <w:bCs/>
+          <w:lang w:val="en-US"/>
+        </w:rPr>
+      </w:pPr>
+      <w:r>
+        <w:rPr>
+          <w:b/>
+          <w:bCs/>
+          <w:lang w:val="en-US"/>
+        </w:rPr>
+        <w:t>How to consume an api</w:t>
+      </w:r>
+    </w:p>
     <w:sectPr>
       <w:pgSz w:w="12240" w:h="15840"/>
       <w:pgMar w:top="1417" w:right="1701" w:bottom="1417" w:left="1701" w:header="708" w:footer="708" w:gutter="0"/>
@@ -1678,6 +1951,566 @@
 <file path=word/numbering.xml><?xml version="1.0" encoding="utf-8"?>
 <w:numbering xmlns:wpc="http://schemas.microsoft.com/office/word/2010/wordprocessingCanvas" xmlns:cx="http://schemas.microsoft.com/office/drawing/2014/chartex" xmlns:cx1="http://schemas.microsoft.com/office/drawing/2015/9/8/chartex" xmlns:cx2="http://schemas.microsoft.com/office/drawing/2015/10/21/chartex" xmlns:cx3="http://schemas.microsoft.com/office/drawing/2016/5/9/chartex" xmlns:cx4="http://schemas.microsoft.com/office/drawing/2016/5/10/chartex" xmlns:cx5="http://schemas.microsoft.com/office/drawing/2016/5/11/chartex" xmlns:cx6="http://schemas.microsoft.com/office/drawing/2016/5/12/chartex" xmlns:cx7="http://schemas.microsoft.com/office/drawing/2016/5/13/chartex" xmlns:cx8="http://schemas.microsoft.com/office/drawing/2016/5/14/chartex" xmlns:mc="http://schemas.openxmlformats.org/markup-compatibility/2006" xmlns:aink="http://schemas.microsoft.com/office/drawing/2016/ink" xmlns:am3d="http://schemas.microsoft.com/office/drawing/2017/model3d" xmlns:o="urn:schemas-microsoft-com:office:office" xmlns:oel="http://schemas.microsoft.com/office/2019/extlst" xmlns:r="http://schemas.openxmlformats.org/officeDocument/2006/relationships" xmlns:m="http://schemas.openxmlformats.org/officeDocument/2006/math" xmlns:v="urn:schemas-microsoft-com:vml" xmlns:wp14="http://schemas.microsoft.com/office/word/2010/wordprocessingDrawing" xmlns:wp="http://schemas.openxmlformats.org/drawingml/2006/wordprocessingDrawing" xmlns:w10="urn:schemas-microsoft-com:office:word" xmlns:w="http://schemas.openxmlformats.org/wordprocessingml/2006/main" xmlns:w14="http://schemas.microsoft.com/office/word/2010/wordml" xmlns:w15="http://schemas.microsoft.com/office/word/2012/wordml" xmlns:w16cex="http://schemas.microsoft.com/office/word/2018/wordml/cex" xmlns:w16cid="http://schemas.microsoft.com/office/word/2016/wordml/cid" xmlns:w16="http://schemas.microsoft.com/office/word/2018/wordml" xmlns:w16du="http://schemas.microsoft.com/office/word/2023/wordml/word16du" xmlns:w16sdtdh="http://schemas.microsoft.com/office/word/2020/wordml/sdtdatahash" xmlns:w16sdtfl="http://schemas.microsoft.com/office/word/2024/wordml/sdtformatlock" xmlns:w16se="http://schemas.microsoft.com/office/word/2015/wordml/symex" xmlns:wpg="http://schemas.microsoft.com/office/word/2010/wordprocessingGroup" xmlns:wpi="http://schemas.microsoft.com/office/word/2010/wordprocessingInk" xmlns:wne="http://schemas.microsoft.com/office/word/2006/wordml" xmlns:wps="http://schemas.microsoft.com/office/word/2010/wordprocessingShape" mc:Ignorable="w14 w15 w16se w16cid w16 w16cex w16sdtdh w16sdtfl w16du wp14">
   <w:abstractNum w:abstractNumId="0" w15:restartNumberingAfterBreak="0">
+    <w:nsid w:val="25F85347"/>
+    <w:multiLevelType w:val="multilevel"/>
+    <w:tmpl w:val="10DC0E08"/>
+    <w:lvl w:ilvl="0">
+      <w:start w:val="1"/>
+      <w:numFmt w:val="bullet"/>
+      <w:lvlText w:val=""/>
+      <w:lvlJc w:val="left"/>
+      <w:pPr>
+        <w:tabs>
+          <w:tab w:val="num" w:pos="720"/>
+        </w:tabs>
+        <w:ind w:left="720" w:hanging="360"/>
+      </w:pPr>
+      <w:rPr>
+        <w:rFonts w:ascii="Symbol" w:hAnsi="Symbol" w:hint="default"/>
+        <w:sz w:val="20"/>
+      </w:rPr>
+    </w:lvl>
+    <w:lvl w:ilvl="1" w:tentative="1">
+      <w:start w:val="1"/>
+      <w:numFmt w:val="bullet"/>
+      <w:lvlText w:val="o"/>
+      <w:lvlJc w:val="left"/>
+      <w:pPr>
+        <w:tabs>
+          <w:tab w:val="num" w:pos="1440"/>
+        </w:tabs>
+        <w:ind w:left="1440" w:hanging="360"/>
+      </w:pPr>
+      <w:rPr>
+        <w:rFonts w:ascii="Courier New" w:hAnsi="Courier New" w:hint="default"/>
+        <w:sz w:val="20"/>
+      </w:rPr>
+    </w:lvl>
+    <w:lvl w:ilvl="2" w:tentative="1">
+      <w:start w:val="1"/>
+      <w:numFmt w:val="bullet"/>
+      <w:lvlText w:val=""/>
+      <w:lvlJc w:val="left"/>
+      <w:pPr>
+        <w:tabs>
+          <w:tab w:val="num" w:pos="2160"/>
+        </w:tabs>
+        <w:ind w:left="2160" w:hanging="360"/>
+      </w:pPr>
+      <w:rPr>
+        <w:rFonts w:ascii="Wingdings" w:hAnsi="Wingdings" w:hint="default"/>
+        <w:sz w:val="20"/>
+      </w:rPr>
+    </w:lvl>
+    <w:lvl w:ilvl="3" w:tentative="1">
+      <w:start w:val="1"/>
+      <w:numFmt w:val="bullet"/>
+      <w:lvlText w:val=""/>
+      <w:lvlJc w:val="left"/>
+      <w:pPr>
+        <w:tabs>
+          <w:tab w:val="num" w:pos="2880"/>
+        </w:tabs>
+        <w:ind w:left="2880" w:hanging="360"/>
+      </w:pPr>
+      <w:rPr>
+        <w:rFonts w:ascii="Wingdings" w:hAnsi="Wingdings" w:hint="default"/>
+        <w:sz w:val="20"/>
+      </w:rPr>
+    </w:lvl>
+    <w:lvl w:ilvl="4" w:tentative="1">
+      <w:start w:val="1"/>
+      <w:numFmt w:val="bullet"/>
+      <w:lvlText w:val=""/>
+      <w:lvlJc w:val="left"/>
+      <w:pPr>
+        <w:tabs>
+          <w:tab w:val="num" w:pos="3600"/>
+        </w:tabs>
+        <w:ind w:left="3600" w:hanging="360"/>
+      </w:pPr>
+      <w:rPr>
+        <w:rFonts w:ascii="Wingdings" w:hAnsi="Wingdings" w:hint="default"/>
+        <w:sz w:val="20"/>
+      </w:rPr>
+    </w:lvl>
+    <w:lvl w:ilvl="5" w:tentative="1">
+      <w:start w:val="1"/>
+      <w:numFmt w:val="bullet"/>
+      <w:lvlText w:val=""/>
+      <w:lvlJc w:val="left"/>
+      <w:pPr>
+        <w:tabs>
+          <w:tab w:val="num" w:pos="4320"/>
+        </w:tabs>
+        <w:ind w:left="4320" w:hanging="360"/>
+      </w:pPr>
+      <w:rPr>
+        <w:rFonts w:ascii="Wingdings" w:hAnsi="Wingdings" w:hint="default"/>
+        <w:sz w:val="20"/>
+      </w:rPr>
+    </w:lvl>
+    <w:lvl w:ilvl="6" w:tentative="1">
+      <w:start w:val="1"/>
+      <w:numFmt w:val="bullet"/>
+      <w:lvlText w:val=""/>
+      <w:lvlJc w:val="left"/>
+      <w:pPr>
+        <w:tabs>
+          <w:tab w:val="num" w:pos="5040"/>
+        </w:tabs>
+        <w:ind w:left="5040" w:hanging="360"/>
+      </w:pPr>
+      <w:rPr>
+        <w:rFonts w:ascii="Wingdings" w:hAnsi="Wingdings" w:hint="default"/>
+        <w:sz w:val="20"/>
+      </w:rPr>
+    </w:lvl>
+    <w:lvl w:ilvl="7" w:tentative="1">
+      <w:start w:val="1"/>
+      <w:numFmt w:val="bullet"/>
+      <w:lvlText w:val=""/>
+      <w:lvlJc w:val="left"/>
+      <w:pPr>
+        <w:tabs>
+          <w:tab w:val="num" w:pos="5760"/>
+        </w:tabs>
+        <w:ind w:left="5760" w:hanging="360"/>
+      </w:pPr>
+      <w:rPr>
+        <w:rFonts w:ascii="Wingdings" w:hAnsi="Wingdings" w:hint="default"/>
+        <w:sz w:val="20"/>
+      </w:rPr>
+    </w:lvl>
+    <w:lvl w:ilvl="8" w:tentative="1">
+      <w:start w:val="1"/>
+      <w:numFmt w:val="bullet"/>
+      <w:lvlText w:val=""/>
+      <w:lvlJc w:val="left"/>
+      <w:pPr>
+        <w:tabs>
+          <w:tab w:val="num" w:pos="6480"/>
+        </w:tabs>
+        <w:ind w:left="6480" w:hanging="360"/>
+      </w:pPr>
+      <w:rPr>
+        <w:rFonts w:ascii="Wingdings" w:hAnsi="Wingdings" w:hint="default"/>
+        <w:sz w:val="20"/>
+      </w:rPr>
+    </w:lvl>
+  </w:abstractNum>
+  <w:abstractNum w:abstractNumId="1" w15:restartNumberingAfterBreak="0">
+    <w:nsid w:val="31831B30"/>
+    <w:multiLevelType w:val="multilevel"/>
+    <w:tmpl w:val="83247D3E"/>
+    <w:lvl w:ilvl="0">
+      <w:start w:val="1"/>
+      <w:numFmt w:val="bullet"/>
+      <w:lvlText w:val=""/>
+      <w:lvlJc w:val="left"/>
+      <w:pPr>
+        <w:tabs>
+          <w:tab w:val="num" w:pos="720"/>
+        </w:tabs>
+        <w:ind w:left="720" w:hanging="360"/>
+      </w:pPr>
+      <w:rPr>
+        <w:rFonts w:ascii="Symbol" w:hAnsi="Symbol" w:hint="default"/>
+        <w:sz w:val="20"/>
+      </w:rPr>
+    </w:lvl>
+    <w:lvl w:ilvl="1" w:tentative="1">
+      <w:start w:val="1"/>
+      <w:numFmt w:val="bullet"/>
+      <w:lvlText w:val="o"/>
+      <w:lvlJc w:val="left"/>
+      <w:pPr>
+        <w:tabs>
+          <w:tab w:val="num" w:pos="1440"/>
+        </w:tabs>
+        <w:ind w:left="1440" w:hanging="360"/>
+      </w:pPr>
+      <w:rPr>
+        <w:rFonts w:ascii="Courier New" w:hAnsi="Courier New" w:hint="default"/>
+        <w:sz w:val="20"/>
+      </w:rPr>
+    </w:lvl>
+    <w:lvl w:ilvl="2" w:tentative="1">
+      <w:start w:val="1"/>
+      <w:numFmt w:val="bullet"/>
+      <w:lvlText w:val=""/>
+      <w:lvlJc w:val="left"/>
+      <w:pPr>
+        <w:tabs>
+          <w:tab w:val="num" w:pos="2160"/>
+        </w:tabs>
+        <w:ind w:left="2160" w:hanging="360"/>
+      </w:pPr>
+      <w:rPr>
+        <w:rFonts w:ascii="Wingdings" w:hAnsi="Wingdings" w:hint="default"/>
+        <w:sz w:val="20"/>
+      </w:rPr>
+    </w:lvl>
+    <w:lvl w:ilvl="3" w:tentative="1">
+      <w:start w:val="1"/>
+      <w:numFmt w:val="bullet"/>
+      <w:lvlText w:val=""/>
+      <w:lvlJc w:val="left"/>
+      <w:pPr>
+        <w:tabs>
+          <w:tab w:val="num" w:pos="2880"/>
+        </w:tabs>
+        <w:ind w:left="2880" w:hanging="360"/>
+      </w:pPr>
+      <w:rPr>
+        <w:rFonts w:ascii="Wingdings" w:hAnsi="Wingdings" w:hint="default"/>
+        <w:sz w:val="20"/>
+      </w:rPr>
+    </w:lvl>
+    <w:lvl w:ilvl="4" w:tentative="1">
+      <w:start w:val="1"/>
+      <w:numFmt w:val="bullet"/>
+      <w:lvlText w:val=""/>
+      <w:lvlJc w:val="left"/>
+      <w:pPr>
+        <w:tabs>
+          <w:tab w:val="num" w:pos="3600"/>
+        </w:tabs>
+        <w:ind w:left="3600" w:hanging="360"/>
+      </w:pPr>
+      <w:rPr>
+        <w:rFonts w:ascii="Wingdings" w:hAnsi="Wingdings" w:hint="default"/>
+        <w:sz w:val="20"/>
+      </w:rPr>
+    </w:lvl>
+    <w:lvl w:ilvl="5" w:tentative="1">
+      <w:start w:val="1"/>
+      <w:numFmt w:val="bullet"/>
+      <w:lvlText w:val=""/>
+      <w:lvlJc w:val="left"/>
+      <w:pPr>
+        <w:tabs>
+          <w:tab w:val="num" w:pos="4320"/>
+        </w:tabs>
+        <w:ind w:left="4320" w:hanging="360"/>
+      </w:pPr>
+      <w:rPr>
+        <w:rFonts w:ascii="Wingdings" w:hAnsi="Wingdings" w:hint="default"/>
+        <w:sz w:val="20"/>
+      </w:rPr>
+    </w:lvl>
+    <w:lvl w:ilvl="6" w:tentative="1">
+      <w:start w:val="1"/>
+      <w:numFmt w:val="bullet"/>
+      <w:lvlText w:val=""/>
+      <w:lvlJc w:val="left"/>
+      <w:pPr>
+        <w:tabs>
+          <w:tab w:val="num" w:pos="5040"/>
+        </w:tabs>
+        <w:ind w:left="5040" w:hanging="360"/>
+      </w:pPr>
+      <w:rPr>
+        <w:rFonts w:ascii="Wingdings" w:hAnsi="Wingdings" w:hint="default"/>
+        <w:sz w:val="20"/>
+      </w:rPr>
+    </w:lvl>
+    <w:lvl w:ilvl="7" w:tentative="1">
+      <w:start w:val="1"/>
+      <w:numFmt w:val="bullet"/>
+      <w:lvlText w:val=""/>
+      <w:lvlJc w:val="left"/>
+      <w:pPr>
+        <w:tabs>
+          <w:tab w:val="num" w:pos="5760"/>
+        </w:tabs>
+        <w:ind w:left="5760" w:hanging="360"/>
+      </w:pPr>
+      <w:rPr>
+        <w:rFonts w:ascii="Wingdings" w:hAnsi="Wingdings" w:hint="default"/>
+        <w:sz w:val="20"/>
+      </w:rPr>
+    </w:lvl>
+    <w:lvl w:ilvl="8" w:tentative="1">
+      <w:start w:val="1"/>
+      <w:numFmt w:val="bullet"/>
+      <w:lvlText w:val=""/>
+      <w:lvlJc w:val="left"/>
+      <w:pPr>
+        <w:tabs>
+          <w:tab w:val="num" w:pos="6480"/>
+        </w:tabs>
+        <w:ind w:left="6480" w:hanging="360"/>
+      </w:pPr>
+      <w:rPr>
+        <w:rFonts w:ascii="Wingdings" w:hAnsi="Wingdings" w:hint="default"/>
+        <w:sz w:val="20"/>
+      </w:rPr>
+    </w:lvl>
+  </w:abstractNum>
+  <w:abstractNum w:abstractNumId="2" w15:restartNumberingAfterBreak="0">
+    <w:nsid w:val="63212DCA"/>
+    <w:multiLevelType w:val="multilevel"/>
+    <w:tmpl w:val="A164192A"/>
+    <w:lvl w:ilvl="0">
+      <w:start w:val="1"/>
+      <w:numFmt w:val="bullet"/>
+      <w:lvlText w:val=""/>
+      <w:lvlJc w:val="left"/>
+      <w:pPr>
+        <w:tabs>
+          <w:tab w:val="num" w:pos="720"/>
+        </w:tabs>
+        <w:ind w:left="720" w:hanging="360"/>
+      </w:pPr>
+      <w:rPr>
+        <w:rFonts w:ascii="Symbol" w:hAnsi="Symbol" w:hint="default"/>
+        <w:sz w:val="20"/>
+      </w:rPr>
+    </w:lvl>
+    <w:lvl w:ilvl="1" w:tentative="1">
+      <w:start w:val="1"/>
+      <w:numFmt w:val="bullet"/>
+      <w:lvlText w:val="o"/>
+      <w:lvlJc w:val="left"/>
+      <w:pPr>
+        <w:tabs>
+          <w:tab w:val="num" w:pos="1440"/>
+        </w:tabs>
+        <w:ind w:left="1440" w:hanging="360"/>
+      </w:pPr>
+      <w:rPr>
+        <w:rFonts w:ascii="Courier New" w:hAnsi="Courier New" w:hint="default"/>
+        <w:sz w:val="20"/>
+      </w:rPr>
+    </w:lvl>
+    <w:lvl w:ilvl="2" w:tentative="1">
+      <w:start w:val="1"/>
+      <w:numFmt w:val="bullet"/>
+      <w:lvlText w:val=""/>
+      <w:lvlJc w:val="left"/>
+      <w:pPr>
+        <w:tabs>
+          <w:tab w:val="num" w:pos="2160"/>
+        </w:tabs>
+        <w:ind w:left="2160" w:hanging="360"/>
+      </w:pPr>
+      <w:rPr>
+        <w:rFonts w:ascii="Wingdings" w:hAnsi="Wingdings" w:hint="default"/>
+        <w:sz w:val="20"/>
+      </w:rPr>
+    </w:lvl>
+    <w:lvl w:ilvl="3" w:tentative="1">
+      <w:start w:val="1"/>
+      <w:numFmt w:val="bullet"/>
+      <w:lvlText w:val=""/>
+      <w:lvlJc w:val="left"/>
+      <w:pPr>
+        <w:tabs>
+          <w:tab w:val="num" w:pos="2880"/>
+        </w:tabs>
+        <w:ind w:left="2880" w:hanging="360"/>
+      </w:pPr>
+      <w:rPr>
+        <w:rFonts w:ascii="Wingdings" w:hAnsi="Wingdings" w:hint="default"/>
+        <w:sz w:val="20"/>
+      </w:rPr>
+    </w:lvl>
+    <w:lvl w:ilvl="4" w:tentative="1">
+      <w:start w:val="1"/>
+      <w:numFmt w:val="bullet"/>
+      <w:lvlText w:val=""/>
+      <w:lvlJc w:val="left"/>
+      <w:pPr>
+        <w:tabs>
+          <w:tab w:val="num" w:pos="3600"/>
+        </w:tabs>
+        <w:ind w:left="3600" w:hanging="360"/>
+      </w:pPr>
+      <w:rPr>
+        <w:rFonts w:ascii="Wingdings" w:hAnsi="Wingdings" w:hint="default"/>
+        <w:sz w:val="20"/>
+      </w:rPr>
+    </w:lvl>
+    <w:lvl w:ilvl="5" w:tentative="1">
+      <w:start w:val="1"/>
+      <w:numFmt w:val="bullet"/>
+      <w:lvlText w:val=""/>
+      <w:lvlJc w:val="left"/>
+      <w:pPr>
+        <w:tabs>
+          <w:tab w:val="num" w:pos="4320"/>
+        </w:tabs>
+        <w:ind w:left="4320" w:hanging="360"/>
+      </w:pPr>
+      <w:rPr>
+        <w:rFonts w:ascii="Wingdings" w:hAnsi="Wingdings" w:hint="default"/>
+        <w:sz w:val="20"/>
+      </w:rPr>
+    </w:lvl>
+    <w:lvl w:ilvl="6" w:tentative="1">
+      <w:start w:val="1"/>
+      <w:numFmt w:val="bullet"/>
+      <w:lvlText w:val=""/>
+      <w:lvlJc w:val="left"/>
+      <w:pPr>
+        <w:tabs>
+          <w:tab w:val="num" w:pos="5040"/>
+        </w:tabs>
+        <w:ind w:left="5040" w:hanging="360"/>
+      </w:pPr>
+      <w:rPr>
+        <w:rFonts w:ascii="Wingdings" w:hAnsi="Wingdings" w:hint="default"/>
+        <w:sz w:val="20"/>
+      </w:rPr>
+    </w:lvl>
+    <w:lvl w:ilvl="7" w:tentative="1">
+      <w:start w:val="1"/>
+      <w:numFmt w:val="bullet"/>
+      <w:lvlText w:val=""/>
+      <w:lvlJc w:val="left"/>
+      <w:pPr>
+        <w:tabs>
+          <w:tab w:val="num" w:pos="5760"/>
+        </w:tabs>
+        <w:ind w:left="5760" w:hanging="360"/>
+      </w:pPr>
+      <w:rPr>
+        <w:rFonts w:ascii="Wingdings" w:hAnsi="Wingdings" w:hint="default"/>
+        <w:sz w:val="20"/>
+      </w:rPr>
+    </w:lvl>
+    <w:lvl w:ilvl="8" w:tentative="1">
+      <w:start w:val="1"/>
+      <w:numFmt w:val="bullet"/>
+      <w:lvlText w:val=""/>
+      <w:lvlJc w:val="left"/>
+      <w:pPr>
+        <w:tabs>
+          <w:tab w:val="num" w:pos="6480"/>
+        </w:tabs>
+        <w:ind w:left="6480" w:hanging="360"/>
+      </w:pPr>
+      <w:rPr>
+        <w:rFonts w:ascii="Wingdings" w:hAnsi="Wingdings" w:hint="default"/>
+        <w:sz w:val="20"/>
+      </w:rPr>
+    </w:lvl>
+  </w:abstractNum>
+  <w:abstractNum w:abstractNumId="3" w15:restartNumberingAfterBreak="0">
+    <w:nsid w:val="6A2F55BB"/>
+    <w:multiLevelType w:val="hybridMultilevel"/>
+    <w:tmpl w:val="78DE382C"/>
+    <w:lvl w:ilvl="0" w:tplc="100A0001">
+      <w:start w:val="1"/>
+      <w:numFmt w:val="bullet"/>
+      <w:lvlText w:val=""/>
+      <w:lvlJc w:val="left"/>
+      <w:pPr>
+        <w:ind w:left="720" w:hanging="360"/>
+      </w:pPr>
+      <w:rPr>
+        <w:rFonts w:ascii="Symbol" w:hAnsi="Symbol" w:hint="default"/>
+      </w:rPr>
+    </w:lvl>
+    <w:lvl w:ilvl="1" w:tplc="100A0003" w:tentative="1">
+      <w:start w:val="1"/>
+      <w:numFmt w:val="bullet"/>
+      <w:lvlText w:val="o"/>
+      <w:lvlJc w:val="left"/>
+      <w:pPr>
+        <w:ind w:left="1440" w:hanging="360"/>
+      </w:pPr>
+      <w:rPr>
+        <w:rFonts w:ascii="Courier New" w:hAnsi="Courier New" w:cs="Courier New" w:hint="default"/>
+      </w:rPr>
+    </w:lvl>
+    <w:lvl w:ilvl="2" w:tplc="100A0005" w:tentative="1">
+      <w:start w:val="1"/>
+      <w:numFmt w:val="bullet"/>
+      <w:lvlText w:val=""/>
+      <w:lvlJc w:val="left"/>
+      <w:pPr>
+        <w:ind w:left="2160" w:hanging="360"/>
+      </w:pPr>
+      <w:rPr>
+        <w:rFonts w:ascii="Wingdings" w:hAnsi="Wingdings" w:hint="default"/>
+      </w:rPr>
+    </w:lvl>
+    <w:lvl w:ilvl="3" w:tplc="100A0001" w:tentative="1">
+      <w:start w:val="1"/>
+      <w:numFmt w:val="bullet"/>
+      <w:lvlText w:val=""/>
+      <w:lvlJc w:val="left"/>
+      <w:pPr>
+        <w:ind w:left="2880" w:hanging="360"/>
+      </w:pPr>
+      <w:rPr>
+        <w:rFonts w:ascii="Symbol" w:hAnsi="Symbol" w:hint="default"/>
+      </w:rPr>
+    </w:lvl>
+    <w:lvl w:ilvl="4" w:tplc="100A0003" w:tentative="1">
+      <w:start w:val="1"/>
+      <w:numFmt w:val="bullet"/>
+      <w:lvlText w:val="o"/>
+      <w:lvlJc w:val="left"/>
+      <w:pPr>
+        <w:ind w:left="3600" w:hanging="360"/>
+      </w:pPr>
+      <w:rPr>
+        <w:rFonts w:ascii="Courier New" w:hAnsi="Courier New" w:cs="Courier New" w:hint="default"/>
+      </w:rPr>
+    </w:lvl>
+    <w:lvl w:ilvl="5" w:tplc="100A0005" w:tentative="1">
+      <w:start w:val="1"/>
+      <w:numFmt w:val="bullet"/>
+      <w:lvlText w:val=""/>
+      <w:lvlJc w:val="left"/>
+      <w:pPr>
+        <w:ind w:left="4320" w:hanging="360"/>
+      </w:pPr>
+      <w:rPr>
+        <w:rFonts w:ascii="Wingdings" w:hAnsi="Wingdings" w:hint="default"/>
+      </w:rPr>
+    </w:lvl>
+    <w:lvl w:ilvl="6" w:tplc="100A0001" w:tentative="1">
+      <w:start w:val="1"/>
+      <w:numFmt w:val="bullet"/>
+      <w:lvlText w:val=""/>
+      <w:lvlJc w:val="left"/>
+      <w:pPr>
+        <w:ind w:left="5040" w:hanging="360"/>
+      </w:pPr>
+      <w:rPr>
+        <w:rFonts w:ascii="Symbol" w:hAnsi="Symbol" w:hint="default"/>
+      </w:rPr>
+    </w:lvl>
+    <w:lvl w:ilvl="7" w:tplc="100A0003" w:tentative="1">
+      <w:start w:val="1"/>
+      <w:numFmt w:val="bullet"/>
+      <w:lvlText w:val="o"/>
+      <w:lvlJc w:val="left"/>
+      <w:pPr>
+        <w:ind w:left="5760" w:hanging="360"/>
+      </w:pPr>
+      <w:rPr>
+        <w:rFonts w:ascii="Courier New" w:hAnsi="Courier New" w:cs="Courier New" w:hint="default"/>
+      </w:rPr>
+    </w:lvl>
+    <w:lvl w:ilvl="8" w:tplc="100A0005" w:tentative="1">
+      <w:start w:val="1"/>
+      <w:numFmt w:val="bullet"/>
+      <w:lvlText w:val=""/>
+      <w:lvlJc w:val="left"/>
+      <w:pPr>
+        <w:ind w:left="6480" w:hanging="360"/>
+      </w:pPr>
+      <w:rPr>
+        <w:rFonts w:ascii="Wingdings" w:hAnsi="Wingdings" w:hint="default"/>
+      </w:rPr>
+    </w:lvl>
+  </w:abstractNum>
+  <w:abstractNum w:abstractNumId="4" w15:restartNumberingAfterBreak="0">
     <w:nsid w:val="71AC2963"/>
     <w:multiLevelType w:val="multilevel"/>
     <w:tmpl w:val="F0E40B2A"/>
@@ -1827,7 +2660,19 @@
     </w:lvl>
   </w:abstractNum>
   <w:num w:numId="1" w16cid:durableId="1360159509">
+    <w:abstractNumId w:val="4"/>
+  </w:num>
+  <w:num w:numId="2" w16cid:durableId="1780685085">
+    <w:abstractNumId w:val="2"/>
+  </w:num>
+  <w:num w:numId="3" w16cid:durableId="1734741394">
     <w:abstractNumId w:val="0"/>
+  </w:num>
+  <w:num w:numId="4" w16cid:durableId="501505609">
+    <w:abstractNumId w:val="1"/>
+  </w:num>
+  <w:num w:numId="5" w16cid:durableId="1353142336">
+    <w:abstractNumId w:val="3"/>
   </w:num>
 </w:numbering>
 </file>
@@ -2435,6 +3280,7 @@
   <w:style w:type="character" w:default="1" w:styleId="Fuentedeprrafopredeter">
     <w:name w:val="Default Paragraph Font"/>
     <w:uiPriority w:val="1"/>
+    <w:semiHidden/>
     <w:unhideWhenUsed/>
   </w:style>
   <w:style w:type="table" w:default="1" w:styleId="Tablanormal">

</xml_diff>